<commit_message>
Ajustes nos casos de teste de cliente
</commit_message>
<xml_diff>
--- a/4.4 Caso de Teste - UC-25 Cadastrar cliente.docx
+++ b/4.4 Caso de Teste - UC-25 Cadastrar cliente.docx
@@ -3183,7 +3183,14 @@
                 <w:rFonts w:ascii="Arial" w:hAnsi="Arial" w:cs="Arial"/>
                 <w:b/>
               </w:rPr>
-              <w:t>SÁIDA ESPERADA</w:t>
+              <w:t>SAÍ</w:t>
+            </w:r>
+            <w:r>
+              <w:rPr>
+                <w:rFonts w:ascii="Arial" w:hAnsi="Arial" w:cs="Arial"/>
+                <w:b/>
+              </w:rPr>
+              <w:t>DA ESPERADA</w:t>
             </w:r>
           </w:p>
         </w:tc>
@@ -4684,7 +4691,14 @@
                 <w:rFonts w:ascii="Arial" w:hAnsi="Arial" w:cs="Arial"/>
                 <w:b/>
               </w:rPr>
-              <w:t>SÁIDA ESPERADA</w:t>
+              <w:t>SAÍ</w:t>
+            </w:r>
+            <w:r>
+              <w:rPr>
+                <w:rFonts w:ascii="Arial" w:hAnsi="Arial" w:cs="Arial"/>
+                <w:b/>
+              </w:rPr>
+              <w:t>DA ESPERADA</w:t>
             </w:r>
           </w:p>
         </w:tc>
@@ -6189,7 +6203,14 @@
                 <w:rFonts w:ascii="Arial" w:hAnsi="Arial" w:cs="Arial"/>
                 <w:b/>
               </w:rPr>
-              <w:t>SÁIDA ESPERADA</w:t>
+              <w:t>SAÍ</w:t>
+            </w:r>
+            <w:r>
+              <w:rPr>
+                <w:rFonts w:ascii="Arial" w:hAnsi="Arial" w:cs="Arial"/>
+                <w:b/>
+              </w:rPr>
+              <w:t>DA ESPERADA</w:t>
             </w:r>
           </w:p>
         </w:tc>
@@ -7698,7 +7719,14 @@
                 <w:rFonts w:ascii="Arial" w:hAnsi="Arial" w:cs="Arial"/>
                 <w:b/>
               </w:rPr>
-              <w:t>SÁIDA ESPERADA</w:t>
+              <w:t>SAÍ</w:t>
+            </w:r>
+            <w:r>
+              <w:rPr>
+                <w:rFonts w:ascii="Arial" w:hAnsi="Arial" w:cs="Arial"/>
+                <w:b/>
+              </w:rPr>
+              <w:t>DA ESPERADA</w:t>
             </w:r>
           </w:p>
         </w:tc>
@@ -9205,7 +9233,14 @@
                 <w:rFonts w:ascii="Arial" w:hAnsi="Arial" w:cs="Arial"/>
                 <w:b/>
               </w:rPr>
-              <w:t>SÁIDA ESPERADA</w:t>
+              <w:t>SAÍ</w:t>
+            </w:r>
+            <w:r>
+              <w:rPr>
+                <w:rFonts w:ascii="Arial" w:hAnsi="Arial" w:cs="Arial"/>
+                <w:b/>
+              </w:rPr>
+              <w:t>DA ESPERADA</w:t>
             </w:r>
           </w:p>
         </w:tc>
@@ -10721,7 +10756,14 @@
                 <w:rFonts w:ascii="Arial" w:hAnsi="Arial" w:cs="Arial"/>
                 <w:b/>
               </w:rPr>
-              <w:t>SÁIDA ESPERADA</w:t>
+              <w:t>SAÍ</w:t>
+            </w:r>
+            <w:r>
+              <w:rPr>
+                <w:rFonts w:ascii="Arial" w:hAnsi="Arial" w:cs="Arial"/>
+                <w:b/>
+              </w:rPr>
+              <w:t>DA ESPERADA</w:t>
             </w:r>
           </w:p>
         </w:tc>
@@ -12229,7 +12271,14 @@
                 <w:rFonts w:ascii="Arial" w:hAnsi="Arial" w:cs="Arial"/>
                 <w:b/>
               </w:rPr>
-              <w:t>SÁIDA ESPERADA</w:t>
+              <w:t>SAÍ</w:t>
+            </w:r>
+            <w:r>
+              <w:rPr>
+                <w:rFonts w:ascii="Arial" w:hAnsi="Arial" w:cs="Arial"/>
+                <w:b/>
+              </w:rPr>
+              <w:t>DA ESPERADA</w:t>
             </w:r>
           </w:p>
         </w:tc>
@@ -13745,7 +13794,14 @@
                 <w:rFonts w:ascii="Arial" w:hAnsi="Arial" w:cs="Arial"/>
                 <w:b/>
               </w:rPr>
-              <w:t>SÁIDA ESPERADA</w:t>
+              <w:t>SAÍ</w:t>
+            </w:r>
+            <w:r>
+              <w:rPr>
+                <w:rFonts w:ascii="Arial" w:hAnsi="Arial" w:cs="Arial"/>
+                <w:b/>
+              </w:rPr>
+              <w:t>DA ESPERADA</w:t>
             </w:r>
           </w:p>
         </w:tc>
@@ -15247,7 +15303,14 @@
                 <w:rFonts w:ascii="Arial" w:hAnsi="Arial" w:cs="Arial"/>
                 <w:b/>
               </w:rPr>
-              <w:t>SÁIDA ESPERADA</w:t>
+              <w:t>SAÍ</w:t>
+            </w:r>
+            <w:r>
+              <w:rPr>
+                <w:rFonts w:ascii="Arial" w:hAnsi="Arial" w:cs="Arial"/>
+                <w:b/>
+              </w:rPr>
+              <w:t>DA ESPERADA</w:t>
             </w:r>
           </w:p>
         </w:tc>
@@ -16751,7 +16814,14 @@
                 <w:rFonts w:ascii="Arial" w:hAnsi="Arial" w:cs="Arial"/>
                 <w:b/>
               </w:rPr>
-              <w:t>SÁIDA ESPERADA</w:t>
+              <w:t>SAÍ</w:t>
+            </w:r>
+            <w:r>
+              <w:rPr>
+                <w:rFonts w:ascii="Arial" w:hAnsi="Arial" w:cs="Arial"/>
+                <w:b/>
+              </w:rPr>
+              <w:t>DA ESPERADA</w:t>
             </w:r>
           </w:p>
         </w:tc>
@@ -17447,8 +17517,6 @@
                 <w:shd w:val="clear" w:color="auto" w:fill="BFBFBF" w:themeFill="background1" w:themeFillShade="BF"/>
               </w:rPr>
             </w:pPr>
-            <w:bookmarkStart w:id="0" w:name="_GoBack"/>
-            <w:bookmarkEnd w:id="0"/>
             <w:r>
               <w:rPr>
                 <w:rFonts w:ascii="Arial" w:hAnsi="Arial" w:cs="Arial"/>
@@ -18245,7 +18313,14 @@
                 <w:rFonts w:ascii="Arial" w:hAnsi="Arial" w:cs="Arial"/>
                 <w:b/>
               </w:rPr>
-              <w:t>SÁIDA ESPERADA</w:t>
+              <w:t>SAÍ</w:t>
+            </w:r>
+            <w:r>
+              <w:rPr>
+                <w:rFonts w:ascii="Arial" w:hAnsi="Arial" w:cs="Arial"/>
+                <w:b/>
+              </w:rPr>
+              <w:t>DA ESPERADA</w:t>
             </w:r>
           </w:p>
         </w:tc>
@@ -18812,7 +18887,10 @@
       </w:tr>
     </w:tbl>
     <w:p/>
-    <w:p/>
+    <w:p>
+      <w:bookmarkStart w:id="0" w:name="_GoBack"/>
+      <w:bookmarkEnd w:id="0"/>
+    </w:p>
     <w:p/>
     <w:p/>
     <w:sectPr>
@@ -20417,7 +20495,7 @@
 </file>
 
 <file path=customXml/itemProps1.xml><?xml version="1.0" encoding="utf-8"?>
-<ds:datastoreItem xmlns:ds="http://schemas.openxmlformats.org/officeDocument/2006/customXml" ds:itemID="{71680500-BAF2-4D6C-82F8-9C8BF00F1587}">
+<ds:datastoreItem xmlns:ds="http://schemas.openxmlformats.org/officeDocument/2006/customXml" ds:itemID="{D9D4ABDF-441F-438A-B88A-CE4C2EB2A9A5}">
   <ds:schemaRefs>
     <ds:schemaRef ds:uri="http://schemas.openxmlformats.org/officeDocument/2006/bibliography"/>
   </ds:schemaRefs>

</xml_diff>

<commit_message>
CT: Cadastrar contrato e revisão no alinhamento do CT: Cadastrar cliente
</commit_message>
<xml_diff>
--- a/4.4 Caso de Teste - UC-25 Cadastrar cliente.docx
+++ b/4.4 Caso de Teste - UC-25 Cadastrar cliente.docx
@@ -146,8 +146,6 @@
               </w:rPr>
               <w:t>CADASTRO</w:t>
             </w:r>
-            <w:bookmarkStart w:id="0" w:name="_GoBack"/>
-            <w:bookmarkEnd w:id="0"/>
             <w:r>
               <w:rPr>
                 <w:rFonts w:ascii="Arial" w:hAnsi="Arial" w:cs="Arial"/>
@@ -1325,19 +1323,6 @@
             </w:r>
             <w:proofErr w:type="gramEnd"/>
           </w:p>
-          <w:p>
-            <w:pPr>
-              <w:pStyle w:val="Cabealho"/>
-              <w:jc w:val="center"/>
-              <w:rPr>
-                <w:rFonts w:ascii="Arial" w:hAnsi="Arial" w:cs="Arial"/>
-                <w:b/>
-                <w:bCs/>
-                <w:sz w:val="18"/>
-                <w:szCs w:val="18"/>
-              </w:rPr>
-            </w:pPr>
-          </w:p>
         </w:tc>
         <w:tc>
           <w:tcPr>
@@ -2331,19 +2316,6 @@
             </w:r>
             <w:proofErr w:type="gramEnd"/>
           </w:p>
-          <w:p>
-            <w:pPr>
-              <w:pStyle w:val="Cabealho"/>
-              <w:jc w:val="center"/>
-              <w:rPr>
-                <w:rFonts w:ascii="Arial" w:hAnsi="Arial" w:cs="Arial"/>
-                <w:b/>
-                <w:bCs/>
-                <w:sz w:val="18"/>
-                <w:szCs w:val="18"/>
-              </w:rPr>
-            </w:pPr>
-          </w:p>
         </w:tc>
         <w:tc>
           <w:tcPr>
@@ -3328,19 +3300,6 @@
             </w:r>
             <w:proofErr w:type="gramEnd"/>
           </w:p>
-          <w:p>
-            <w:pPr>
-              <w:pStyle w:val="Cabealho"/>
-              <w:jc w:val="center"/>
-              <w:rPr>
-                <w:rFonts w:ascii="Arial" w:hAnsi="Arial" w:cs="Arial"/>
-                <w:b/>
-                <w:bCs/>
-                <w:sz w:val="18"/>
-                <w:szCs w:val="18"/>
-              </w:rPr>
-            </w:pPr>
-          </w:p>
         </w:tc>
         <w:tc>
           <w:tcPr>
@@ -4324,19 +4283,6 @@
               <w:t>4</w:t>
             </w:r>
             <w:proofErr w:type="gramEnd"/>
-          </w:p>
-          <w:p>
-            <w:pPr>
-              <w:pStyle w:val="Cabealho"/>
-              <w:jc w:val="center"/>
-              <w:rPr>
-                <w:rFonts w:ascii="Arial" w:hAnsi="Arial" w:cs="Arial"/>
-                <w:b/>
-                <w:bCs/>
-                <w:sz w:val="18"/>
-                <w:szCs w:val="18"/>
-              </w:rPr>
-            </w:pPr>
           </w:p>
         </w:tc>
         <w:tc>
@@ -5327,7 +5273,6 @@
                 <w:szCs w:val="18"/>
               </w:rPr>
             </w:pPr>
-            <w:proofErr w:type="gramStart"/>
             <w:r>
               <w:rPr>
                 <w:rFonts w:ascii="Arial" w:hAnsi="Arial" w:cs="Arial"/>
@@ -5338,20 +5283,8 @@
               </w:rPr>
               <w:t>5</w:t>
             </w:r>
-            <w:proofErr w:type="gramEnd"/>
-          </w:p>
-          <w:p>
-            <w:pPr>
-              <w:pStyle w:val="Cabealho"/>
-              <w:jc w:val="center"/>
-              <w:rPr>
-                <w:rFonts w:ascii="Arial" w:hAnsi="Arial" w:cs="Arial"/>
-                <w:b/>
-                <w:bCs/>
-                <w:sz w:val="18"/>
-                <w:szCs w:val="18"/>
-              </w:rPr>
-            </w:pPr>
+            <w:bookmarkStart w:id="0" w:name="_GoBack"/>
+            <w:bookmarkEnd w:id="0"/>
           </w:p>
         </w:tc>
         <w:tc>
@@ -8141,7 +8074,7 @@
 </file>
 
 <file path=customXml/itemProps1.xml><?xml version="1.0" encoding="utf-8"?>
-<ds:datastoreItem xmlns:ds="http://schemas.openxmlformats.org/officeDocument/2006/customXml" ds:itemID="{D24E12F2-7219-4A11-861D-72A86D906D9C}">
+<ds:datastoreItem xmlns:ds="http://schemas.openxmlformats.org/officeDocument/2006/customXml" ds:itemID="{C2962DB2-EB6C-429F-BCC2-1CDE9639AB06}">
   <ds:schemaRefs>
     <ds:schemaRef ds:uri="http://schemas.openxmlformats.org/officeDocument/2006/bibliography"/>
   </ds:schemaRefs>

</xml_diff>